<commit_message>
Update KNN and DT documentation classification.docx
</commit_message>
<xml_diff>
--- a/classification/documentation/KNN and DT documentation classification.docx
+++ b/classification/documentation/KNN and DT documentation classification.docx
@@ -255,21 +255,7 @@
           <w:sz w:val="22"/>
           <w:szCs w:val="22"/>
         </w:rPr>
-        <w:t xml:space="preserve">Also, KNN is sensitive to the structure of the data, so it was a good candidate for exploring whether natural clusters of "addicted" vs "not addicted" users exist based on mobile usage </w:t>
-      </w:r>
-      <w:r>
-        <w:rPr>
-          <w:sz w:val="22"/>
-          <w:szCs w:val="22"/>
-        </w:rPr>
-        <w:t>behavior</w:t>
-      </w:r>
-      <w:r>
-        <w:rPr>
-          <w:sz w:val="22"/>
-          <w:szCs w:val="22"/>
-        </w:rPr>
-        <w:t>.</w:t>
+        <w:t>Also, KNN is sensitive to the structure of the data, so it was a good candidate for exploring whether natural clusters of "addicted" vs "not addicted" users exist based on mobile usage behavior.</w:t>
       </w:r>
     </w:p>
     <w:p>
@@ -321,7 +307,119 @@
           <w:sz w:val="22"/>
           <w:szCs w:val="22"/>
         </w:rPr>
-        <w:t>mobile_addiction_cleaned.csv</w:t>
+        <w:t xml:space="preserve">mobile_addiction_cleaned.csv </w:t>
+      </w:r>
+      <w:r>
+        <w:rPr>
+          <w:sz w:val="22"/>
+          <w:szCs w:val="22"/>
+        </w:rPr>
+        <w:t xml:space="preserve">contains usage metrics like </w:t>
+      </w:r>
+      <w:r>
+        <w:rPr>
+          <w:sz w:val="22"/>
+          <w:szCs w:val="22"/>
+        </w:rPr>
+        <w:t>Daily screen time</w:t>
+      </w:r>
+      <w:r>
+        <w:rPr>
+          <w:sz w:val="22"/>
+          <w:szCs w:val="22"/>
+        </w:rPr>
+        <w:t xml:space="preserve">, </w:t>
+      </w:r>
+      <w:r>
+        <w:rPr>
+          <w:sz w:val="22"/>
+          <w:szCs w:val="22"/>
+        </w:rPr>
+        <w:t>App sessions</w:t>
+      </w:r>
+      <w:r>
+        <w:rPr>
+          <w:sz w:val="22"/>
+          <w:szCs w:val="22"/>
+        </w:rPr>
+        <w:t xml:space="preserve">, </w:t>
+      </w:r>
+      <w:r>
+        <w:rPr>
+          <w:sz w:val="22"/>
+          <w:szCs w:val="22"/>
+        </w:rPr>
+        <w:t>social media usage</w:t>
+      </w:r>
+      <w:r>
+        <w:rPr>
+          <w:sz w:val="22"/>
+          <w:szCs w:val="22"/>
+        </w:rPr>
+        <w:t xml:space="preserve">, </w:t>
+      </w:r>
+      <w:r>
+        <w:rPr>
+          <w:sz w:val="22"/>
+          <w:szCs w:val="22"/>
+        </w:rPr>
+        <w:t xml:space="preserve">and </w:t>
+      </w:r>
+      <w:r>
+        <w:rPr>
+          <w:sz w:val="22"/>
+          <w:szCs w:val="22"/>
+        </w:rPr>
+        <w:t>gaming time</w:t>
+      </w:r>
+      <w:r>
+        <w:rPr>
+          <w:sz w:val="22"/>
+          <w:szCs w:val="22"/>
+        </w:rPr>
+        <w:t xml:space="preserve">. From the correlation matrix (Figure 1), it’s clear that many of the features are highly correlated </w:t>
+      </w:r>
+      <w:r>
+        <w:rPr>
+          <w:sz w:val="22"/>
+          <w:szCs w:val="22"/>
+        </w:rPr>
+        <w:t xml:space="preserve">with the target label </w:t>
+      </w:r>
+      <w:r>
+        <w:rPr>
+          <w:sz w:val="22"/>
+          <w:szCs w:val="22"/>
+        </w:rPr>
+        <w:t xml:space="preserve">(e.g., </w:t>
+      </w:r>
+      <w:r>
+        <w:rPr>
+          <w:sz w:val="22"/>
+          <w:szCs w:val="22"/>
+        </w:rPr>
+        <w:t xml:space="preserve">notifications vs addicted label </w:t>
+      </w:r>
+      <w:r>
+        <w:rPr>
+          <w:sz w:val="22"/>
+          <w:szCs w:val="22"/>
+        </w:rPr>
+        <w:t>~ 0.</w:t>
+      </w:r>
+      <w:r>
+        <w:rPr>
+          <w:sz w:val="22"/>
+          <w:szCs w:val="22"/>
+        </w:rPr>
+        <w:t>79</w:t>
+      </w:r>
+      <w:r>
+        <w:rPr>
+          <w:sz w:val="22"/>
+          <w:szCs w:val="22"/>
+        </w:rPr>
+        <w:t>).</w:t>
       </w:r>
       <w:r>
         <w:rPr>
@@ -335,119 +433,23 @@
           <w:sz w:val="22"/>
           <w:szCs w:val="22"/>
         </w:rPr>
-        <w:t xml:space="preserve">contains usage metrics like </w:t>
-      </w:r>
-      <w:r>
-        <w:rPr>
-          <w:sz w:val="22"/>
-          <w:szCs w:val="22"/>
-        </w:rPr>
-        <w:t>Daily screen time</w:t>
-      </w:r>
-      <w:r>
-        <w:rPr>
-          <w:sz w:val="22"/>
-          <w:szCs w:val="22"/>
-        </w:rPr>
-        <w:t xml:space="preserve">, </w:t>
-      </w:r>
-      <w:r>
-        <w:rPr>
-          <w:sz w:val="22"/>
-          <w:szCs w:val="22"/>
-        </w:rPr>
-        <w:t>App sessions</w:t>
-      </w:r>
-      <w:r>
-        <w:rPr>
-          <w:sz w:val="22"/>
-          <w:szCs w:val="22"/>
-        </w:rPr>
-        <w:t xml:space="preserve">, </w:t>
-      </w:r>
-      <w:r>
-        <w:rPr>
-          <w:sz w:val="22"/>
-          <w:szCs w:val="22"/>
-        </w:rPr>
-        <w:t>social media usage</w:t>
-      </w:r>
-      <w:r>
-        <w:rPr>
-          <w:sz w:val="22"/>
-          <w:szCs w:val="22"/>
-        </w:rPr>
-        <w:t xml:space="preserve">, </w:t>
-      </w:r>
-      <w:r>
-        <w:rPr>
-          <w:sz w:val="22"/>
-          <w:szCs w:val="22"/>
-        </w:rPr>
-        <w:t xml:space="preserve">and </w:t>
-      </w:r>
-      <w:r>
-        <w:rPr>
-          <w:sz w:val="22"/>
-          <w:szCs w:val="22"/>
-        </w:rPr>
-        <w:t>gaming time</w:t>
-      </w:r>
-      <w:r>
-        <w:rPr>
-          <w:sz w:val="22"/>
-          <w:szCs w:val="22"/>
-        </w:rPr>
-        <w:t xml:space="preserve">. From the correlation matrix (Figure 1), it’s clear that many of the features are highly correlated </w:t>
-      </w:r>
-      <w:r>
-        <w:rPr>
-          <w:sz w:val="22"/>
-          <w:szCs w:val="22"/>
-        </w:rPr>
-        <w:t xml:space="preserve">with the target label </w:t>
-      </w:r>
-      <w:r>
-        <w:rPr>
-          <w:sz w:val="22"/>
-          <w:szCs w:val="22"/>
-        </w:rPr>
-        <w:t xml:space="preserve">(e.g., </w:t>
-      </w:r>
-      <w:r>
-        <w:rPr>
-          <w:sz w:val="22"/>
-          <w:szCs w:val="22"/>
-        </w:rPr>
-        <w:t xml:space="preserve">notifications vs addicted label </w:t>
-      </w:r>
-      <w:r>
-        <w:rPr>
-          <w:sz w:val="22"/>
-          <w:szCs w:val="22"/>
-        </w:rPr>
-        <w:t>~ 0.</w:t>
-      </w:r>
-      <w:r>
-        <w:rPr>
-          <w:sz w:val="22"/>
-          <w:szCs w:val="22"/>
-        </w:rPr>
-        <w:t>79</w:t>
-      </w:r>
-      <w:r>
-        <w:rPr>
-          <w:sz w:val="22"/>
-          <w:szCs w:val="22"/>
-        </w:rPr>
-        <w:t>).</w:t>
-      </w:r>
-      <w:r>
-        <w:rPr>
-          <w:sz w:val="22"/>
-          <w:szCs w:val="22"/>
-        </w:rPr>
-        <w:t xml:space="preserve"> </w:t>
+        <w:t xml:space="preserve">I removed the </w:t>
+      </w:r>
+      <w:proofErr w:type="spellStart"/>
+      <w:r>
+        <w:rPr>
+          <w:sz w:val="22"/>
+          <w:szCs w:val="22"/>
+        </w:rPr>
+        <w:t>work_study_hours</w:t>
+      </w:r>
+      <w:proofErr w:type="spellEnd"/>
+      <w:r>
+        <w:rPr>
+          <w:sz w:val="22"/>
+          <w:szCs w:val="22"/>
+        </w:rPr>
+        <w:t xml:space="preserve"> feature as it did not have significant correlation with the target label. </w:t>
       </w:r>
       <w:r>
         <w:rPr>
@@ -821,7 +823,15 @@
           <w:sz w:val="22"/>
           <w:szCs w:val="22"/>
         </w:rPr>
-        <w:t xml:space="preserve"> below shows the confusion matrix for the KNN model. It confirms that the model correctly classifies most users in both the "</w:t>
+        <w:t xml:space="preserve"> below shows the confusion matrix for the KNN model. It confirms that the model </w:t>
+      </w:r>
+      <w:r>
+        <w:rPr>
+          <w:sz w:val="22"/>
+          <w:szCs w:val="22"/>
+        </w:rPr>
+        <w:lastRenderedPageBreak/>
+        <w:t>correctly classifies most users in both the "</w:t>
       </w:r>
       <w:r>
         <w:rPr>
@@ -842,15 +852,7 @@
           <w:sz w:val="22"/>
           <w:szCs w:val="22"/>
         </w:rPr>
-        <w:t xml:space="preserve">Not </w:t>
-      </w:r>
-      <w:r>
-        <w:rPr>
-          <w:sz w:val="22"/>
-          <w:szCs w:val="22"/>
-        </w:rPr>
-        <w:lastRenderedPageBreak/>
-        <w:t>Addicted</w:t>
+        <w:t>Not Addicted</w:t>
       </w:r>
       <w:r>
         <w:rPr>
@@ -1440,21 +1442,7 @@
           <w:sz w:val="22"/>
           <w:szCs w:val="22"/>
         </w:rPr>
-        <w:t xml:space="preserve">I checked for overfitting by comparing the test AUC score (0.992) with the cross-validated mean AUC score from 5-fold CV (0.989). Since these values are very close, the model </w:t>
-      </w:r>
-      <w:r>
-        <w:rPr>
-          <w:sz w:val="22"/>
-          <w:szCs w:val="22"/>
-        </w:rPr>
-        <w:t>generalizes</w:t>
-      </w:r>
-      <w:r>
-        <w:rPr>
-          <w:sz w:val="22"/>
-          <w:szCs w:val="22"/>
-        </w:rPr>
-        <w:t xml:space="preserve"> well and does not overfit the training data.</w:t>
+        <w:t>I checked for overfitting by comparing the test AUC score (0.992) with the cross-validated mean AUC score from 5-fold CV (0.989). Since these values are very close, the model generalizes well and does not overfit the training data.</w:t>
       </w:r>
     </w:p>
     <w:p>
@@ -1632,14 +1620,7 @@
           <w:sz w:val="22"/>
           <w:szCs w:val="22"/>
         </w:rPr>
-        <w:t xml:space="preserve">In this part of the project, I applied a Decision Tree Classifier to the mobile addiction dataset to explore how well it can distinguish between "addicted" and "not addicted" users based on various </w:t>
-      </w:r>
-      <w:r>
-        <w:rPr>
-          <w:sz w:val="22"/>
-          <w:szCs w:val="22"/>
-        </w:rPr>
-        <w:t>behavioral</w:t>
+        <w:t>In this part of the project, I applied a Decision Tree Classifier to the mobile addiction dataset to explore how well it can distinguish between "addicted" and "not addicted" users based on various behavioral</w:t>
       </w:r>
       <w:r>
         <w:rPr>
@@ -1806,14 +1787,7 @@
           <w:sz w:val="22"/>
           <w:szCs w:val="22"/>
         </w:rPr>
-        <w:t>non-parametric</w:t>
-      </w:r>
-      <w:r>
-        <w:rPr>
-          <w:sz w:val="22"/>
-          <w:szCs w:val="22"/>
-        </w:rPr>
-        <w:t xml:space="preserve"> </w:t>
+        <w:t xml:space="preserve">non-parametric </w:t>
       </w:r>
       <w:r>
         <w:rPr>
@@ -1860,6 +1834,7 @@
       </w:pPr>
       <w:r>
         <w:rPr>
+          <w:noProof/>
           <w:sz w:val="22"/>
           <w:szCs w:val="22"/>
         </w:rPr>
@@ -2013,6 +1988,7 @@
       </w:pPr>
       <w:r>
         <w:rPr>
+          <w:noProof/>
           <w:sz w:val="22"/>
           <w:szCs w:val="22"/>
         </w:rPr>
@@ -2085,14 +2061,7 @@
           <w:sz w:val="16"/>
           <w:szCs w:val="16"/>
         </w:rPr>
-        <w:t>i</w:t>
-      </w:r>
-      <w:r>
-        <w:rPr>
-          <w:sz w:val="16"/>
-          <w:szCs w:val="16"/>
-        </w:rPr>
-        <w:t xml:space="preserve"> </w:t>
+        <w:t xml:space="preserve">i </w:t>
       </w:r>
       <w:r>
         <w:rPr>
@@ -2146,6 +2115,7 @@
       </w:pPr>
       <w:r>
         <w:rPr>
+          <w:noProof/>
           <w:sz w:val="22"/>
           <w:szCs w:val="22"/>
         </w:rPr>
@@ -2283,6 +2253,7 @@
       </w:pPr>
       <w:r>
         <w:rPr>
+          <w:noProof/>
           <w:sz w:val="22"/>
           <w:szCs w:val="22"/>
         </w:rPr>
@@ -2377,14 +2348,7 @@
           <w:sz w:val="22"/>
           <w:szCs w:val="22"/>
         </w:rPr>
-        <w:t xml:space="preserve"> </w:t>
-      </w:r>
-      <w:r>
-        <w:rPr>
-          <w:sz w:val="22"/>
-          <w:szCs w:val="22"/>
-        </w:rPr>
-        <w:t xml:space="preserve">(all samples belong to one </w:t>
+        <w:t xml:space="preserve"> (all samples belong to one </w:t>
       </w:r>
       <w:r>
         <w:rPr>
@@ -5099,6 +5063,7 @@
   <w:style w:type="character" w:default="1" w:styleId="DefaultParagraphFont">
     <w:name w:val="Default Paragraph Font"/>
     <w:uiPriority w:val="1"/>
+    <w:semiHidden/>
     <w:unhideWhenUsed/>
   </w:style>
   <w:style w:type="table" w:default="1" w:styleId="TableNormal">

</xml_diff>